<commit_message>
local environment 20221103 1451
</commit_message>
<xml_diff>
--- a/Misc/DevDocs/Console Application as a Service.docx
+++ b/Misc/DevDocs/Console Application as a Service.docx
@@ -1219,7 +1219,51 @@
           <w:sz w:val="19"/>
           <w:szCs w:val="19"/>
         </w:rPr>
-        <w:t xml:space="preserve">"GWC Service - </w:t>
+        <w:t>"GWC Service - XXX - XXXXXXXXXXXX"</w:t>
+      </w:r>
+    </w:p>
+    <w:p>
+      <w:pPr>
+        <w:autoSpaceDE w:val="0"/>
+        <w:autoSpaceDN w:val="0"/>
+        <w:adjustRightInd w:val="0"/>
+        <w:spacing w:after="0" w:line="240" w:lineRule="auto"/>
+        <w:ind w:left="720"/>
+        <w:rPr>
+          <w:rFonts w:ascii="Consolas" w:hAnsi="Consolas" w:cs="Consolas"/>
+          <w:color w:val="000000"/>
+          <w:sz w:val="19"/>
+          <w:szCs w:val="19"/>
+        </w:rPr>
+      </w:pPr>
+      <w:r>
+        <w:rPr>
+          <w:rFonts w:ascii="Consolas" w:hAnsi="Consolas" w:cs="Consolas"/>
+          <w:color w:val="000000"/>
+          <w:sz w:val="19"/>
+          <w:szCs w:val="19"/>
+        </w:rPr>
+        <w:t xml:space="preserve">        </w:t>
+      </w:r>
+      <w:proofErr w:type="spellStart"/>
+      <w:r>
+        <w:rPr>
+          <w:rFonts w:ascii="Consolas" w:hAnsi="Consolas" w:cs="Consolas"/>
+          <w:color w:val="000000"/>
+          <w:sz w:val="19"/>
+          <w:szCs w:val="19"/>
+        </w:rPr>
+        <w:t>ServiceInstaller.Description</w:t>
+      </w:r>
+      <w:proofErr w:type="spellEnd"/>
+      <w:r>
+        <w:rPr>
+          <w:rFonts w:ascii="Consolas" w:hAnsi="Consolas" w:cs="Consolas"/>
+          <w:color w:val="000000"/>
+          <w:sz w:val="19"/>
+          <w:szCs w:val="19"/>
+        </w:rPr>
+        <w:t xml:space="preserve"> = </w:t>
       </w:r>
       <w:r>
         <w:rPr>
@@ -1228,105 +1272,7 @@
           <w:sz w:val="19"/>
           <w:szCs w:val="19"/>
         </w:rPr>
-        <w:t>XXX</w:t>
-      </w:r>
-      <w:r>
-        <w:rPr>
-          <w:rFonts w:ascii="Consolas" w:hAnsi="Consolas" w:cs="Consolas"/>
-          <w:color w:val="A31515"/>
-          <w:sz w:val="19"/>
-          <w:szCs w:val="19"/>
-        </w:rPr>
-        <w:t xml:space="preserve"> - </w:t>
-      </w:r>
-      <w:r>
-        <w:rPr>
-          <w:rFonts w:ascii="Consolas" w:hAnsi="Consolas" w:cs="Consolas"/>
-          <w:color w:val="A31515"/>
-          <w:sz w:val="19"/>
-          <w:szCs w:val="19"/>
-        </w:rPr>
-        <w:t>XXXXXXXXXXXX</w:t>
-      </w:r>
-      <w:r>
-        <w:rPr>
-          <w:rFonts w:ascii="Consolas" w:hAnsi="Consolas" w:cs="Consolas"/>
-          <w:color w:val="A31515"/>
-          <w:sz w:val="19"/>
-          <w:szCs w:val="19"/>
-        </w:rPr>
-        <w:t>"</w:t>
-      </w:r>
-    </w:p>
-    <w:p>
-      <w:pPr>
-        <w:autoSpaceDE w:val="0"/>
-        <w:autoSpaceDN w:val="0"/>
-        <w:adjustRightInd w:val="0"/>
-        <w:spacing w:after="0" w:line="240" w:lineRule="auto"/>
-        <w:ind w:left="720"/>
-        <w:rPr>
-          <w:rFonts w:ascii="Consolas" w:hAnsi="Consolas" w:cs="Consolas"/>
-          <w:color w:val="000000"/>
-          <w:sz w:val="19"/>
-          <w:szCs w:val="19"/>
-        </w:rPr>
-      </w:pPr>
-      <w:r>
-        <w:rPr>
-          <w:rFonts w:ascii="Consolas" w:hAnsi="Consolas" w:cs="Consolas"/>
-          <w:color w:val="000000"/>
-          <w:sz w:val="19"/>
-          <w:szCs w:val="19"/>
-        </w:rPr>
-        <w:t xml:space="preserve">        </w:t>
-      </w:r>
-      <w:proofErr w:type="spellStart"/>
-      <w:r>
-        <w:rPr>
-          <w:rFonts w:ascii="Consolas" w:hAnsi="Consolas" w:cs="Consolas"/>
-          <w:color w:val="000000"/>
-          <w:sz w:val="19"/>
-          <w:szCs w:val="19"/>
-        </w:rPr>
-        <w:t>ServiceInstaller.Description</w:t>
-      </w:r>
-      <w:proofErr w:type="spellEnd"/>
-      <w:r>
-        <w:rPr>
-          <w:rFonts w:ascii="Consolas" w:hAnsi="Consolas" w:cs="Consolas"/>
-          <w:color w:val="000000"/>
-          <w:sz w:val="19"/>
-          <w:szCs w:val="19"/>
-        </w:rPr>
-        <w:t xml:space="preserve"> = </w:t>
-      </w:r>
-      <w:r>
-        <w:rPr>
-          <w:rFonts w:ascii="Consolas" w:hAnsi="Consolas" w:cs="Consolas"/>
-          <w:color w:val="A31515"/>
-          <w:sz w:val="19"/>
-          <w:szCs w:val="19"/>
-        </w:rPr>
-        <w:t>"</w:t>
-      </w:r>
-      <w:r>
-        <w:rPr>
-          <w:rFonts w:ascii="Consolas" w:hAnsi="Consolas" w:cs="Consolas"/>
-          <w:color w:val="A31515"/>
-          <w:sz w:val="19"/>
-          <w:szCs w:val="19"/>
-        </w:rPr>
-        <w:t>XXXXXXXXX</w:t>
-      </w:r>
-      <w:r>
-        <w:rPr>
-          <w:rFonts w:ascii="Consolas" w:hAnsi="Consolas" w:cs="Consolas"/>
-          <w:color w:val="A31515"/>
-          <w:sz w:val="19"/>
-          <w:szCs w:val="19"/>
-        </w:rPr>
-        <w:t>"</w:t>
+        <w:t>"XXXXXXXXX"</w:t>
       </w:r>
     </w:p>
     <w:p>
@@ -1643,16 +1589,7 @@
           <w:szCs w:val="32"/>
         </w:rPr>
         <w:lastRenderedPageBreak/>
-        <w:t>Update Module1</w:t>
-      </w:r>
-      <w:r>
-        <w:rPr>
-          <w:b/>
-          <w:bCs/>
-          <w:sz w:val="32"/>
-          <w:szCs w:val="32"/>
-        </w:rPr>
-        <w:t>:</w:t>
+        <w:t>Update Module1:</w:t>
       </w:r>
     </w:p>
     <w:p>
@@ -16160,16 +16097,7 @@
           <w:szCs w:val="32"/>
         </w:rPr>
         <w:lastRenderedPageBreak/>
-        <w:t>Update Application Startup Object</w:t>
-      </w:r>
-      <w:r>
-        <w:rPr>
-          <w:b/>
-          <w:bCs/>
-          <w:sz w:val="32"/>
-          <w:szCs w:val="32"/>
-        </w:rPr>
-        <w:t>:</w:t>
+        <w:t>Update Application Startup Object:</w:t>
       </w:r>
     </w:p>
     <w:p>
@@ -16288,6 +16216,9 @@
         </w:rPr>
       </w:pPr>
       <w:r>
+        <w:rPr>
+          <w:noProof/>
+        </w:rPr>
         <w:drawing>
           <wp:inline distT="0" distB="0" distL="0" distR="0" wp14:anchorId="3B6B956D" wp14:editId="0A48CF6A">
             <wp:extent cx="5943600" cy="2291715"/>
@@ -16367,16 +16298,7 @@
           <w:szCs w:val="32"/>
         </w:rPr>
         <w:lastRenderedPageBreak/>
-        <w:t>Optional</w:t>
-      </w:r>
-      <w:r>
-        <w:rPr>
-          <w:b/>
-          <w:bCs/>
-          <w:sz w:val="32"/>
-          <w:szCs w:val="32"/>
-        </w:rPr>
-        <w:t xml:space="preserve"> Class Objects:</w:t>
+        <w:t>Optional Class Objects:</w:t>
       </w:r>
     </w:p>
     <w:p>
@@ -16668,6 +16590,7 @@
                             <w:dataBinding w:prefixMappings="xmlns:ns0='http://purl.org/dc/elements/1.1/' xmlns:ns1='http://schemas.openxmlformats.org/package/2006/metadata/core-properties' " w:xpath="/ns1:coreProperties[1]/ns0:title[1]" w:storeItemID="{6C3C8BC8-F283-45AE-878A-BAB7291924A1}"/>
                             <w:text/>
                           </w:sdtPr>
+                          <w:sdtEndPr/>
                           <w:sdtContent>
                             <w:p>
                               <w:pPr>
@@ -16743,6 +16666,7 @@
                       <w:dataBinding w:prefixMappings="xmlns:ns0='http://purl.org/dc/elements/1.1/' xmlns:ns1='http://schemas.openxmlformats.org/package/2006/metadata/core-properties' " w:xpath="/ns1:coreProperties[1]/ns0:title[1]" w:storeItemID="{6C3C8BC8-F283-45AE-878A-BAB7291924A1}"/>
                       <w:text/>
                     </w:sdtPr>
+                    <w:sdtEndPr/>
                     <w:sdtContent>
                       <w:p>
                         <w:pPr>

</xml_diff>